<commit_message>
Create new project due to multiple error on previous project, add dependenies framework spring,hibernate and javax, test on server build and acces to home page sucessfull
</commit_message>
<xml_diff>
--- a/02_Docs/01_UML/03_Definitions/03_SecurityLvl/SecurityLvlDefinitions.docx
+++ b/02_Docs/01_UML/03_Definitions/03_SecurityLvl/SecurityLvlDefinitions.docx
@@ -10,6 +10,8 @@
           <w:numId w:val="1"/>
         </w:numPr>
       </w:pPr>
+      <w:bookmarkStart w:id="0" w:name="_GoBack"/>
+      <w:bookmarkEnd w:id="0"/>
       <w:r>
         <w:t>Introduction</w:t>
       </w:r>
@@ -647,16 +649,8 @@
         <w:rPr>
           <w:lang w:val="en-US"/>
         </w:rPr>
-        <w:t xml:space="preserve">Is the level which give the less rights, user with this level </w:t>
-      </w:r>
-      <w:proofErr w:type="gramStart"/>
-      <w:r>
-        <w:rPr>
-          <w:lang w:val="en-US"/>
-        </w:rPr>
-        <w:t>can :</w:t>
-      </w:r>
-      <w:proofErr w:type="gramEnd"/>
+        <w:t>Is the level which give the less rights, user with this level can:</w:t>
+      </w:r>
     </w:p>
     <w:p>
       <w:pPr>
@@ -669,8 +663,6 @@
           <w:lang w:val="en-US"/>
         </w:rPr>
       </w:pPr>
-      <w:bookmarkStart w:id="0" w:name="_GoBack"/>
-      <w:bookmarkEnd w:id="0"/>
     </w:p>
     <w:p>
       <w:pPr>

</xml_diff>